<commit_message>
Change the remarks v1.3: 03.11
</commit_message>
<xml_diff>
--- a/R&DD/2.4. Constraints.docx
+++ b/R&DD/2.4. Constraints.docx
@@ -1,6 +1,6 @@
 
 <file path=word/document.xml><?xml version="1.0" encoding="utf-8"?>
-<w:document xmlns:wpc="http://schemas.microsoft.com/office/word/2010/wordprocessingCanvas" xmlns:cx="http://schemas.microsoft.com/office/drawing/2014/chartex" xmlns:cx1="http://schemas.microsoft.com/office/drawing/2015/9/8/chartex" xmlns:mc="http://schemas.openxmlformats.org/markup-compatibility/2006" xmlns:o="urn:schemas-microsoft-com:office:office" xmlns:r="http://schemas.openxmlformats.org/officeDocument/2006/relationships" xmlns:m="http://schemas.openxmlformats.org/officeDocument/2006/math" xmlns:v="urn:schemas-microsoft-com:vml" xmlns:wp14="http://schemas.microsoft.com/office/word/2010/wordprocessingDrawing" xmlns:wp="http://schemas.openxmlformats.org/drawingml/2006/wordprocessingDrawing" xmlns:w10="urn:schemas-microsoft-com:office:word" xmlns:w="http://schemas.openxmlformats.org/wordprocessingml/2006/main" xmlns:w14="http://schemas.microsoft.com/office/word/2010/wordml" xmlns:w15="http://schemas.microsoft.com/office/word/2012/wordml" xmlns:w16se="http://schemas.microsoft.com/office/word/2015/wordml/symex" xmlns:wpg="http://schemas.microsoft.com/office/word/2010/wordprocessingGroup" xmlns:wpi="http://schemas.microsoft.com/office/word/2010/wordprocessingInk" xmlns:wne="http://schemas.microsoft.com/office/word/2006/wordml" xmlns:wps="http://schemas.microsoft.com/office/word/2010/wordprocessingShape" mc:Ignorable="w14 w15 w16se wp14">
+<w:document xmlns:wpc="http://schemas.microsoft.com/office/word/2010/wordprocessingCanvas" xmlns:mc="http://schemas.openxmlformats.org/markup-compatibility/2006" xmlns:o="urn:schemas-microsoft-com:office:office" xmlns:r="http://schemas.openxmlformats.org/officeDocument/2006/relationships" xmlns:m="http://schemas.openxmlformats.org/officeDocument/2006/math" xmlns:v="urn:schemas-microsoft-com:vml" xmlns:wp14="http://schemas.microsoft.com/office/word/2010/wordprocessingDrawing" xmlns:wp="http://schemas.openxmlformats.org/drawingml/2006/wordprocessingDrawing" xmlns:w10="urn:schemas-microsoft-com:office:word" xmlns:w="http://schemas.openxmlformats.org/wordprocessingml/2006/main" xmlns:w14="http://schemas.microsoft.com/office/word/2010/wordml" xmlns:w15="http://schemas.microsoft.com/office/word/2012/wordml" xmlns:wpg="http://schemas.microsoft.com/office/word/2010/wordprocessingGroup" xmlns:wpi="http://schemas.microsoft.com/office/word/2010/wordprocessingInk" xmlns:wne="http://schemas.microsoft.com/office/word/2006/wordml" xmlns:wps="http://schemas.microsoft.com/office/word/2010/wordprocessingShape" mc:Ignorable="w14 w15 wp14">
   <w:body>
     <w:p>
       <w:pPr>
@@ -46,6 +46,8 @@
     </w:p>
     <w:p>
       <w:pPr>
+        <w:spacing w:after="0" w:line="360" w:lineRule="auto"/>
+        <w:jc w:val="both"/>
         <w:rPr>
           <w:rFonts w:ascii="Times New Roman" w:hAnsi="Times New Roman" w:cs="Times New Roman"/>
           <w:sz w:val="24"/>
@@ -65,6 +67,8 @@
     </w:p>
     <w:p>
       <w:pPr>
+        <w:spacing w:after="0" w:line="360" w:lineRule="auto"/>
+        <w:jc w:val="both"/>
         <w:rPr>
           <w:rFonts w:ascii="Times New Roman" w:hAnsi="Times New Roman" w:cs="Times New Roman"/>
           <w:sz w:val="24"/>
@@ -84,6 +88,8 @@
     </w:p>
     <w:p>
       <w:pPr>
+        <w:spacing w:after="0" w:line="360" w:lineRule="auto"/>
+        <w:jc w:val="both"/>
         <w:rPr>
           <w:rFonts w:ascii="Times New Roman" w:hAnsi="Times New Roman" w:cs="Times New Roman"/>
           <w:sz w:val="24"/>
@@ -103,6 +109,8 @@
     </w:p>
     <w:p>
       <w:pPr>
+        <w:spacing w:after="0" w:line="360" w:lineRule="auto"/>
+        <w:jc w:val="both"/>
         <w:rPr>
           <w:rFonts w:ascii="Times New Roman" w:hAnsi="Times New Roman" w:cs="Times New Roman"/>
           <w:sz w:val="24"/>
@@ -128,358 +136,376 @@
         </w:rPr>
         <w:t>] - People who cannot use the device should easily integrate into the queue by registering on the spot.</w:t>
       </w:r>
-    </w:p>
-    <w:p>
-      <w:pPr>
-        <w:rPr>
-          <w:rFonts w:ascii="Times New Roman" w:hAnsi="Times New Roman" w:cs="Times New Roman"/>
-          <w:sz w:val="24"/>
-          <w:szCs w:val="24"/>
-          <w:lang w:val="en-US"/>
-        </w:rPr>
-      </w:pPr>
-      <w:r>
-        <w:rPr>
-          <w:rFonts w:ascii="Times New Roman" w:hAnsi="Times New Roman" w:cs="Times New Roman"/>
-          <w:sz w:val="24"/>
-          <w:szCs w:val="24"/>
-          <w:lang w:val="en-US"/>
-        </w:rPr>
-        <w:t>[D6</w:t>
-      </w:r>
-      <w:r>
-        <w:rPr>
-          <w:rFonts w:ascii="Times New Roman" w:hAnsi="Times New Roman" w:cs="Times New Roman"/>
-          <w:sz w:val="24"/>
-          <w:szCs w:val="24"/>
-          <w:lang w:val="en-US"/>
-        </w:rPr>
-        <w:t>] - The customer will enter/exit the store</w:t>
-      </w:r>
-      <w:r>
-        <w:rPr>
-          <w:rFonts w:ascii="Times New Roman" w:hAnsi="Times New Roman" w:cs="Times New Roman"/>
-          <w:sz w:val="24"/>
-          <w:szCs w:val="24"/>
-          <w:lang w:val="en-US"/>
-        </w:rPr>
-        <w:t xml:space="preserve"> using a QR code.</w:t>
-      </w:r>
-    </w:p>
-    <w:p>
-      <w:pPr>
-        <w:rPr>
-          <w:rFonts w:ascii="Times New Roman" w:hAnsi="Times New Roman" w:cs="Times New Roman"/>
-          <w:sz w:val="24"/>
-          <w:szCs w:val="24"/>
-          <w:lang w:val="en-US"/>
-        </w:rPr>
-      </w:pPr>
-      <w:r>
-        <w:rPr>
-          <w:rFonts w:ascii="Times New Roman" w:hAnsi="Times New Roman" w:cs="Times New Roman"/>
-          <w:sz w:val="24"/>
-          <w:szCs w:val="24"/>
-          <w:lang w:val="en-US"/>
-        </w:rPr>
-        <w:t>[D7</w:t>
-      </w:r>
-      <w:r>
-        <w:rPr>
-          <w:rFonts w:ascii="Times New Roman" w:hAnsi="Times New Roman" w:cs="Times New Roman"/>
-          <w:sz w:val="24"/>
-          <w:szCs w:val="24"/>
-          <w:lang w:val="en-US"/>
-        </w:rPr>
-        <w:t xml:space="preserve">] - Store owners will have access to an expanded version of the app for more control and tracking of the flow of customers. </w:t>
-      </w:r>
-    </w:p>
-    <w:p>
-      <w:pPr>
-        <w:rPr>
-          <w:rFonts w:ascii="Times New Roman" w:hAnsi="Times New Roman" w:cs="Times New Roman"/>
-          <w:sz w:val="24"/>
-          <w:szCs w:val="24"/>
-          <w:lang w:val="en-US"/>
-        </w:rPr>
-      </w:pPr>
-      <w:r>
-        <w:rPr>
-          <w:rFonts w:ascii="Times New Roman" w:hAnsi="Times New Roman" w:cs="Times New Roman"/>
-          <w:sz w:val="24"/>
-          <w:szCs w:val="24"/>
-          <w:lang w:val="en-US"/>
-        </w:rPr>
-        <w:t xml:space="preserve">[D8] – The user should denote the supposed departments to visit. </w:t>
-      </w:r>
-    </w:p>
-    <w:p>
-      <w:pPr>
-        <w:rPr>
-          <w:rFonts w:ascii="Times New Roman" w:hAnsi="Times New Roman" w:cs="Times New Roman"/>
-          <w:sz w:val="24"/>
-          <w:szCs w:val="24"/>
-          <w:lang w:val="en-US"/>
-        </w:rPr>
-      </w:pPr>
-      <w:r>
-        <w:rPr>
-          <w:rFonts w:ascii="Times New Roman" w:hAnsi="Times New Roman" w:cs="Times New Roman"/>
-          <w:sz w:val="24"/>
-          <w:szCs w:val="24"/>
-          <w:lang w:val="en-US"/>
-        </w:rPr>
-        <w:t>[D9]</w:t>
-      </w:r>
-      <w:r>
-        <w:rPr>
-          <w:rFonts w:ascii="Times New Roman" w:hAnsi="Times New Roman" w:cs="Times New Roman"/>
-          <w:sz w:val="24"/>
-          <w:szCs w:val="24"/>
-          <w:lang w:val="en-US"/>
-        </w:rPr>
-        <w:t xml:space="preserve"> – Store owner must specify the area of the shop and departments.</w:t>
-      </w:r>
-    </w:p>
-    <w:p>
-      <w:pPr>
-        <w:jc w:val="both"/>
-        <w:rPr>
-          <w:rFonts w:ascii="Times New Roman" w:hAnsi="Times New Roman" w:cs="Times New Roman"/>
-          <w:sz w:val="24"/>
-          <w:szCs w:val="24"/>
-          <w:lang w:val="en-US"/>
-        </w:rPr>
-      </w:pPr>
-      <w:r>
-        <w:rPr>
-          <w:rFonts w:ascii="Times New Roman" w:hAnsi="Times New Roman" w:cs="Times New Roman"/>
-          <w:sz w:val="24"/>
-          <w:szCs w:val="24"/>
-          <w:lang w:val="en-US"/>
-        </w:rPr>
-        <w:t>[D10] – The ticket given by machine will contain information about the customer arrival/departure time.</w:t>
-      </w:r>
-    </w:p>
-    <w:p>
-      <w:pPr>
-        <w:jc w:val="both"/>
-        <w:rPr>
-          <w:rFonts w:ascii="Times New Roman" w:hAnsi="Times New Roman" w:cs="Times New Roman"/>
-          <w:sz w:val="24"/>
-          <w:szCs w:val="24"/>
-          <w:lang w:val="en-US"/>
-        </w:rPr>
-      </w:pPr>
-      <w:r>
-        <w:rPr>
-          <w:rFonts w:ascii="Times New Roman" w:hAnsi="Times New Roman" w:cs="Times New Roman"/>
-          <w:sz w:val="24"/>
-          <w:szCs w:val="24"/>
-          <w:lang w:val="en-US"/>
-        </w:rPr>
-        <w:t xml:space="preserve">[D11] -  </w:t>
-      </w:r>
-      <w:r>
-        <w:rPr>
-          <w:rFonts w:ascii="Times New Roman" w:hAnsi="Times New Roman" w:cs="Times New Roman"/>
-          <w:sz w:val="24"/>
-          <w:szCs w:val="24"/>
-          <w:lang w:val="en-US"/>
-        </w:rPr>
-        <w:t xml:space="preserve">Store owner has extended functionality, which includes features to monitor the human flow in the shop. </w:t>
-      </w:r>
-    </w:p>
-    <w:p>
-      <w:pPr>
-        <w:jc w:val="both"/>
-        <w:rPr>
-          <w:rFonts w:ascii="Times New Roman" w:hAnsi="Times New Roman" w:cs="Times New Roman"/>
-          <w:sz w:val="24"/>
-          <w:szCs w:val="24"/>
-          <w:lang w:val="en-US"/>
-        </w:rPr>
-      </w:pPr>
-      <w:r>
-        <w:rPr>
-          <w:rFonts w:ascii="Times New Roman" w:hAnsi="Times New Roman" w:cs="Times New Roman"/>
-          <w:sz w:val="24"/>
-          <w:szCs w:val="24"/>
-          <w:lang w:val="en-US"/>
-        </w:rPr>
-        <w:t>[D12] – The user is going to the store by shortest path.</w:t>
-      </w:r>
-    </w:p>
-    <w:p>
-      <w:pPr>
-        <w:jc w:val="both"/>
-        <w:rPr>
-          <w:rFonts w:ascii="Times New Roman" w:hAnsi="Times New Roman" w:cs="Times New Roman"/>
-          <w:sz w:val="24"/>
-          <w:szCs w:val="24"/>
-          <w:lang w:val="en-US"/>
-        </w:rPr>
-      </w:pPr>
-      <w:r>
-        <w:rPr>
-          <w:rFonts w:ascii="Times New Roman" w:hAnsi="Times New Roman" w:cs="Times New Roman"/>
-          <w:sz w:val="24"/>
-          <w:szCs w:val="24"/>
-          <w:lang w:val="en-US"/>
-        </w:rPr>
-        <w:t>[D13] – If the user is late more than 10 minutes (according to his/her appointed time) he/she is removing from the queue.</w:t>
-      </w:r>
-    </w:p>
-    <w:p>
-      <w:pPr>
-        <w:jc w:val="both"/>
-        <w:rPr>
-          <w:rFonts w:ascii="Times New Roman" w:hAnsi="Times New Roman" w:cs="Times New Roman"/>
-          <w:sz w:val="24"/>
-          <w:szCs w:val="24"/>
-          <w:lang w:val="en-US"/>
-        </w:rPr>
-      </w:pPr>
-      <w:r>
-        <w:rPr>
-          <w:rFonts w:ascii="Times New Roman" w:hAnsi="Times New Roman" w:cs="Times New Roman"/>
-          <w:sz w:val="24"/>
-          <w:szCs w:val="24"/>
-          <w:lang w:val="en-US"/>
-        </w:rPr>
-        <w:t>[D14] – It is possible to cancel the booking, if user plans are changed.</w:t>
-      </w:r>
-    </w:p>
-    <w:p>
-      <w:pPr>
-        <w:spacing w:after="0" w:line="360" w:lineRule="auto"/>
-        <w:jc w:val="both"/>
-        <w:rPr>
-          <w:rFonts w:ascii="Times New Roman" w:hAnsi="Times New Roman" w:cs="Times New Roman"/>
-          <w:sz w:val="24"/>
-          <w:szCs w:val="24"/>
-          <w:lang w:val="en-US"/>
-        </w:rPr>
-      </w:pPr>
-      <w:r>
-        <w:rPr>
-          <w:rFonts w:ascii="Times New Roman" w:hAnsi="Times New Roman" w:cs="Times New Roman"/>
-          <w:sz w:val="24"/>
-          <w:szCs w:val="24"/>
-          <w:lang w:val="en-US"/>
-        </w:rPr>
-        <w:t xml:space="preserve">[D15] – The location of the user </w:t>
-      </w:r>
-      <w:r>
-        <w:rPr>
-          <w:rFonts w:ascii="Times New Roman" w:hAnsi="Times New Roman" w:cs="Times New Roman"/>
-          <w:sz w:val="24"/>
-          <w:szCs w:val="24"/>
-          <w:lang w:val="en-US"/>
-        </w:rPr>
-        <w:t xml:space="preserve">is </w:t>
-      </w:r>
-      <w:r>
-        <w:rPr>
-          <w:rFonts w:ascii="Times New Roman" w:hAnsi="Times New Roman" w:cs="Times New Roman"/>
-          <w:sz w:val="24"/>
-          <w:szCs w:val="24"/>
-          <w:lang w:val="en-US"/>
-        </w:rPr>
-        <w:t>obtained by GPS</w:t>
-      </w:r>
-      <w:r>
-        <w:rPr>
-          <w:rFonts w:ascii="Times New Roman" w:hAnsi="Times New Roman" w:cs="Times New Roman"/>
-          <w:sz w:val="24"/>
-          <w:szCs w:val="24"/>
-          <w:lang w:val="en-US"/>
-        </w:rPr>
-        <w:t>. The locations of the stores are retrieved by API.</w:t>
-      </w:r>
-    </w:p>
-    <w:p>
-      <w:pPr>
-        <w:spacing w:after="0" w:line="360" w:lineRule="auto"/>
-        <w:jc w:val="both"/>
-        <w:rPr>
-          <w:rFonts w:ascii="Times New Roman" w:hAnsi="Times New Roman" w:cs="Times New Roman"/>
-          <w:sz w:val="24"/>
-          <w:lang w:val="en-US"/>
-        </w:rPr>
-      </w:pPr>
-      <w:r>
-        <w:rPr>
-          <w:rFonts w:ascii="Times New Roman" w:hAnsi="Times New Roman" w:cs="Times New Roman"/>
-          <w:sz w:val="24"/>
-          <w:lang w:val="en-US"/>
-        </w:rPr>
-        <w:t>For</w:t>
-      </w:r>
-      <w:r>
-        <w:rPr>
-          <w:rFonts w:ascii="Times New Roman" w:hAnsi="Times New Roman" w:cs="Times New Roman"/>
-          <w:sz w:val="24"/>
-          <w:lang w:val="en-US"/>
-        </w:rPr>
-        <w:t xml:space="preserve"> the personal use of the application, the user must have a mobile phone or a tablet, if he doesn’t want to install the app or he doesn’t have the phone/tablet, then he can use the store machine. Again, in case of personal use the device must match the following characteristics: 2G/3G/4G/802.11 (a/b/g/n/ac) Internet connection, it’s welcomed if this d</w:t>
-      </w:r>
-      <w:r>
-        <w:rPr>
-          <w:rFonts w:ascii="Times New Roman" w:hAnsi="Times New Roman" w:cs="Times New Roman"/>
-          <w:sz w:val="24"/>
-          <w:lang w:val="en-US"/>
-        </w:rPr>
-        <w:t xml:space="preserve">evice had GPS function enabled. </w:t>
-      </w:r>
-    </w:p>
-    <w:p>
-      <w:pPr>
-        <w:spacing w:after="0" w:line="360" w:lineRule="auto"/>
-        <w:jc w:val="both"/>
-        <w:rPr>
-          <w:rFonts w:ascii="Times New Roman" w:hAnsi="Times New Roman" w:cs="Times New Roman"/>
-          <w:sz w:val="24"/>
-          <w:lang w:val="en-US"/>
-        </w:rPr>
-      </w:pPr>
-      <w:r>
-        <w:rPr>
-          <w:rFonts w:ascii="Times New Roman" w:hAnsi="Times New Roman" w:cs="Times New Roman"/>
-          <w:sz w:val="24"/>
-          <w:lang w:val="en-US"/>
-        </w:rPr>
-        <w:t>The device of common use must be connected to a permanent power supply.</w:t>
-      </w:r>
-      <w:r>
-        <w:rPr>
-          <w:rFonts w:ascii="Times New Roman" w:hAnsi="Times New Roman" w:cs="Times New Roman"/>
-          <w:sz w:val="24"/>
-          <w:lang w:val="en-US"/>
-        </w:rPr>
-        <w:t xml:space="preserve"> Device of common use must have the touch screen to provide a communication interface, also it must have facilities to print tickets.</w:t>
-      </w:r>
-      <w:r>
-        <w:rPr>
-          <w:rFonts w:ascii="Times New Roman" w:hAnsi="Times New Roman" w:cs="Times New Roman"/>
-          <w:sz w:val="24"/>
-          <w:lang w:val="en-US"/>
-        </w:rPr>
-        <w:t xml:space="preserve"> </w:t>
-      </w:r>
-    </w:p>
-    <w:p>
-      <w:pPr>
-        <w:spacing w:after="0" w:line="360" w:lineRule="auto"/>
-        <w:jc w:val="both"/>
-        <w:rPr>
-          <w:rFonts w:ascii="Times New Roman" w:hAnsi="Times New Roman" w:cs="Times New Roman"/>
-          <w:sz w:val="24"/>
-          <w:lang w:val="en-US"/>
-        </w:rPr>
-      </w:pPr>
       <w:bookmarkStart w:id="0" w:name="_GoBack"/>
       <w:bookmarkEnd w:id="0"/>
+    </w:p>
+    <w:p>
+      <w:pPr>
+        <w:spacing w:after="0" w:line="360" w:lineRule="auto"/>
+        <w:jc w:val="both"/>
+        <w:rPr>
+          <w:rFonts w:ascii="Times New Roman" w:hAnsi="Times New Roman" w:cs="Times New Roman"/>
+          <w:sz w:val="24"/>
+          <w:szCs w:val="24"/>
+          <w:lang w:val="en-US"/>
+        </w:rPr>
+      </w:pPr>
+      <w:r>
+        <w:rPr>
+          <w:rFonts w:ascii="Times New Roman" w:hAnsi="Times New Roman" w:cs="Times New Roman"/>
+          <w:sz w:val="24"/>
+          <w:szCs w:val="24"/>
+          <w:lang w:val="en-US"/>
+        </w:rPr>
+        <w:t>[D6</w:t>
+      </w:r>
+      <w:r>
+        <w:rPr>
+          <w:rFonts w:ascii="Times New Roman" w:hAnsi="Times New Roman" w:cs="Times New Roman"/>
+          <w:sz w:val="24"/>
+          <w:szCs w:val="24"/>
+          <w:lang w:val="en-US"/>
+        </w:rPr>
+        <w:t>] - The customer will enter/exit the store</w:t>
+      </w:r>
+      <w:r>
+        <w:rPr>
+          <w:rFonts w:ascii="Times New Roman" w:hAnsi="Times New Roman" w:cs="Times New Roman"/>
+          <w:sz w:val="24"/>
+          <w:szCs w:val="24"/>
+          <w:lang w:val="en-US"/>
+        </w:rPr>
+        <w:t xml:space="preserve"> using a QR code.</w:t>
+      </w:r>
+    </w:p>
+    <w:p>
+      <w:pPr>
+        <w:spacing w:after="0" w:line="360" w:lineRule="auto"/>
+        <w:jc w:val="both"/>
+        <w:rPr>
+          <w:rFonts w:ascii="Times New Roman" w:hAnsi="Times New Roman" w:cs="Times New Roman"/>
+          <w:sz w:val="24"/>
+          <w:szCs w:val="24"/>
+        </w:rPr>
+      </w:pPr>
+      <w:r>
+        <w:rPr>
+          <w:rFonts w:ascii="Times New Roman" w:hAnsi="Times New Roman" w:cs="Times New Roman"/>
+          <w:sz w:val="24"/>
+          <w:szCs w:val="24"/>
+          <w:lang w:val="en-US"/>
+        </w:rPr>
+        <w:t>[D7</w:t>
+      </w:r>
+      <w:r>
+        <w:rPr>
+          <w:rFonts w:ascii="Times New Roman" w:hAnsi="Times New Roman" w:cs="Times New Roman"/>
+          <w:sz w:val="24"/>
+          <w:szCs w:val="24"/>
+          <w:lang w:val="en-US"/>
+        </w:rPr>
+        <w:t xml:space="preserve">] - Store owners will have access to an expanded version of the app for more control and tracking of the flow of customers. </w:t>
+      </w:r>
+    </w:p>
+    <w:p>
+      <w:pPr>
+        <w:spacing w:after="0" w:line="360" w:lineRule="auto"/>
+        <w:jc w:val="both"/>
+        <w:rPr>
+          <w:rFonts w:ascii="Times New Roman" w:hAnsi="Times New Roman" w:cs="Times New Roman"/>
+          <w:sz w:val="24"/>
+          <w:szCs w:val="24"/>
+          <w:lang w:val="en-US"/>
+        </w:rPr>
+      </w:pPr>
+      <w:r>
+        <w:rPr>
+          <w:rFonts w:ascii="Times New Roman" w:hAnsi="Times New Roman" w:cs="Times New Roman"/>
+          <w:sz w:val="24"/>
+          <w:szCs w:val="24"/>
+          <w:lang w:val="en-US"/>
+        </w:rPr>
+        <w:t xml:space="preserve">[D8] – The user should denote the supposed departments to visit. </w:t>
+      </w:r>
+    </w:p>
+    <w:p>
+      <w:pPr>
+        <w:spacing w:after="0" w:line="360" w:lineRule="auto"/>
+        <w:jc w:val="both"/>
+        <w:rPr>
+          <w:rFonts w:ascii="Times New Roman" w:hAnsi="Times New Roman" w:cs="Times New Roman"/>
+          <w:sz w:val="24"/>
+          <w:szCs w:val="24"/>
+          <w:lang w:val="en-US"/>
+        </w:rPr>
+      </w:pPr>
+      <w:r>
+        <w:rPr>
+          <w:rFonts w:ascii="Times New Roman" w:hAnsi="Times New Roman" w:cs="Times New Roman"/>
+          <w:sz w:val="24"/>
+          <w:szCs w:val="24"/>
+          <w:lang w:val="en-US"/>
+        </w:rPr>
+        <w:t>[D9]</w:t>
+      </w:r>
+      <w:r>
+        <w:rPr>
+          <w:rFonts w:ascii="Times New Roman" w:hAnsi="Times New Roman" w:cs="Times New Roman"/>
+          <w:sz w:val="24"/>
+          <w:szCs w:val="24"/>
+          <w:lang w:val="en-US"/>
+        </w:rPr>
+        <w:t xml:space="preserve"> – Store owner must specify the area of the shop and departments.</w:t>
+      </w:r>
+    </w:p>
+    <w:p>
+      <w:pPr>
+        <w:spacing w:after="0" w:line="360" w:lineRule="auto"/>
+        <w:jc w:val="both"/>
+        <w:rPr>
+          <w:rFonts w:ascii="Times New Roman" w:hAnsi="Times New Roman" w:cs="Times New Roman"/>
+          <w:sz w:val="24"/>
+          <w:szCs w:val="24"/>
+          <w:lang w:val="en-US"/>
+        </w:rPr>
+      </w:pPr>
+      <w:r>
+        <w:rPr>
+          <w:rFonts w:ascii="Times New Roman" w:hAnsi="Times New Roman" w:cs="Times New Roman"/>
+          <w:sz w:val="24"/>
+          <w:szCs w:val="24"/>
+          <w:lang w:val="en-US"/>
+        </w:rPr>
+        <w:t>[D10] – The ticket given by machine will contain information about the customer arrival/departure time.</w:t>
+      </w:r>
+    </w:p>
+    <w:p>
+      <w:pPr>
+        <w:spacing w:after="0" w:line="360" w:lineRule="auto"/>
+        <w:jc w:val="both"/>
+        <w:rPr>
+          <w:rFonts w:ascii="Times New Roman" w:hAnsi="Times New Roman" w:cs="Times New Roman"/>
+          <w:sz w:val="24"/>
+          <w:szCs w:val="24"/>
+          <w:lang w:val="en-US"/>
+        </w:rPr>
+      </w:pPr>
+      <w:r>
+        <w:rPr>
+          <w:rFonts w:ascii="Times New Roman" w:hAnsi="Times New Roman" w:cs="Times New Roman"/>
+          <w:sz w:val="24"/>
+          <w:szCs w:val="24"/>
+          <w:lang w:val="en-US"/>
+        </w:rPr>
+        <w:t>[D11</w:t>
+      </w:r>
+      <w:r>
+        <w:rPr>
+          <w:rFonts w:ascii="Times New Roman" w:hAnsi="Times New Roman" w:cs="Times New Roman"/>
+          <w:sz w:val="24"/>
+          <w:szCs w:val="24"/>
+          <w:lang w:val="en-US"/>
+        </w:rPr>
+        <w:t>] – The user is going to the store by shortest path.</w:t>
+      </w:r>
+    </w:p>
+    <w:p>
+      <w:pPr>
+        <w:spacing w:after="0" w:line="360" w:lineRule="auto"/>
+        <w:jc w:val="both"/>
+        <w:rPr>
+          <w:rFonts w:ascii="Times New Roman" w:hAnsi="Times New Roman" w:cs="Times New Roman"/>
+          <w:sz w:val="24"/>
+          <w:szCs w:val="24"/>
+          <w:lang w:val="en-US"/>
+        </w:rPr>
+      </w:pPr>
+      <w:r>
+        <w:rPr>
+          <w:rFonts w:ascii="Times New Roman" w:hAnsi="Times New Roman" w:cs="Times New Roman"/>
+          <w:sz w:val="24"/>
+          <w:szCs w:val="24"/>
+          <w:lang w:val="en-US"/>
+        </w:rPr>
+        <w:t>[D12</w:t>
+      </w:r>
+      <w:r>
+        <w:rPr>
+          <w:rFonts w:ascii="Times New Roman" w:hAnsi="Times New Roman" w:cs="Times New Roman"/>
+          <w:sz w:val="24"/>
+          <w:szCs w:val="24"/>
+          <w:lang w:val="en-US"/>
+        </w:rPr>
+        <w:t>] – If the user is late more than 10 minutes (according to his/her appointed time) he/she is removing from the queue.</w:t>
+      </w:r>
+    </w:p>
+    <w:p>
+      <w:pPr>
+        <w:spacing w:after="0" w:line="360" w:lineRule="auto"/>
+        <w:jc w:val="both"/>
+        <w:rPr>
+          <w:rFonts w:ascii="Times New Roman" w:hAnsi="Times New Roman" w:cs="Times New Roman"/>
+          <w:sz w:val="24"/>
+          <w:szCs w:val="24"/>
+          <w:lang w:val="en-US"/>
+        </w:rPr>
+      </w:pPr>
+      <w:r>
+        <w:rPr>
+          <w:rFonts w:ascii="Times New Roman" w:hAnsi="Times New Roman" w:cs="Times New Roman"/>
+          <w:sz w:val="24"/>
+          <w:szCs w:val="24"/>
+          <w:lang w:val="en-US"/>
+        </w:rPr>
+        <w:t>[D13</w:t>
+      </w:r>
+      <w:r>
+        <w:rPr>
+          <w:rFonts w:ascii="Times New Roman" w:hAnsi="Times New Roman" w:cs="Times New Roman"/>
+          <w:sz w:val="24"/>
+          <w:szCs w:val="24"/>
+          <w:lang w:val="en-US"/>
+        </w:rPr>
+        <w:t>] – It is possible to cancel the booking, if user plans are changed.</w:t>
+      </w:r>
+    </w:p>
+    <w:p>
+      <w:pPr>
+        <w:spacing w:after="0" w:line="360" w:lineRule="auto"/>
+        <w:jc w:val="both"/>
+        <w:rPr>
+          <w:rFonts w:ascii="Times New Roman" w:hAnsi="Times New Roman" w:cs="Times New Roman"/>
+          <w:sz w:val="24"/>
+          <w:szCs w:val="24"/>
+          <w:lang w:val="en-US"/>
+        </w:rPr>
+      </w:pPr>
+      <w:r>
+        <w:rPr>
+          <w:rFonts w:ascii="Times New Roman" w:hAnsi="Times New Roman" w:cs="Times New Roman"/>
+          <w:sz w:val="24"/>
+          <w:szCs w:val="24"/>
+          <w:lang w:val="en-US"/>
+        </w:rPr>
+        <w:t>[D14</w:t>
+      </w:r>
+      <w:r>
+        <w:rPr>
+          <w:rFonts w:ascii="Times New Roman" w:hAnsi="Times New Roman" w:cs="Times New Roman"/>
+          <w:sz w:val="24"/>
+          <w:szCs w:val="24"/>
+          <w:lang w:val="en-US"/>
+        </w:rPr>
+        <w:t xml:space="preserve">] – The location of the user </w:t>
+      </w:r>
+      <w:r>
+        <w:rPr>
+          <w:rFonts w:ascii="Times New Roman" w:hAnsi="Times New Roman" w:cs="Times New Roman"/>
+          <w:sz w:val="24"/>
+          <w:szCs w:val="24"/>
+          <w:lang w:val="en-US"/>
+        </w:rPr>
+        <w:t xml:space="preserve">is </w:t>
+      </w:r>
+      <w:r>
+        <w:rPr>
+          <w:rFonts w:ascii="Times New Roman" w:hAnsi="Times New Roman" w:cs="Times New Roman"/>
+          <w:sz w:val="24"/>
+          <w:szCs w:val="24"/>
+          <w:lang w:val="en-US"/>
+        </w:rPr>
+        <w:t>obtained by GPS</w:t>
+      </w:r>
+      <w:r>
+        <w:rPr>
+          <w:rFonts w:ascii="Times New Roman" w:hAnsi="Times New Roman" w:cs="Times New Roman"/>
+          <w:sz w:val="24"/>
+          <w:szCs w:val="24"/>
+          <w:lang w:val="en-US"/>
+        </w:rPr>
+        <w:t>. The locations of the stores are retrieved by API.</w:t>
+      </w:r>
+    </w:p>
+    <w:p>
+      <w:pPr>
+        <w:spacing w:after="0" w:line="360" w:lineRule="auto"/>
+        <w:jc w:val="both"/>
+        <w:rPr>
+          <w:rFonts w:ascii="Times New Roman" w:hAnsi="Times New Roman" w:cs="Times New Roman"/>
+          <w:sz w:val="24"/>
+          <w:lang w:val="en-US"/>
+        </w:rPr>
+      </w:pPr>
+      <w:r>
+        <w:rPr>
+          <w:rFonts w:ascii="Times New Roman" w:hAnsi="Times New Roman" w:cs="Times New Roman"/>
+          <w:sz w:val="24"/>
+          <w:lang w:val="en-US"/>
+        </w:rPr>
+        <w:t>For</w:t>
+      </w:r>
+      <w:r>
+        <w:rPr>
+          <w:rFonts w:ascii="Times New Roman" w:hAnsi="Times New Roman" w:cs="Times New Roman"/>
+          <w:sz w:val="24"/>
+          <w:lang w:val="en-US"/>
+        </w:rPr>
+        <w:t xml:space="preserve"> the personal use of the application, the user must have a mobile phone or a tablet, if he doesn’t want to install the app or he doesn’t have the phone/tablet, then he can use the store machine. Again, in case of personal use the device must match the following characteristics: 2G/3G/4G/802.11 (a/b/g/n/ac) Internet connection, it’s welcomed if this d</w:t>
+      </w:r>
+      <w:r>
+        <w:rPr>
+          <w:rFonts w:ascii="Times New Roman" w:hAnsi="Times New Roman" w:cs="Times New Roman"/>
+          <w:sz w:val="24"/>
+          <w:lang w:val="en-US"/>
+        </w:rPr>
+        <w:t xml:space="preserve">evice had GPS function enabled. </w:t>
+      </w:r>
+    </w:p>
+    <w:p>
+      <w:pPr>
+        <w:spacing w:after="0" w:line="360" w:lineRule="auto"/>
+        <w:jc w:val="both"/>
+        <w:rPr>
+          <w:rFonts w:ascii="Times New Roman" w:hAnsi="Times New Roman" w:cs="Times New Roman"/>
+          <w:sz w:val="24"/>
+          <w:lang w:val="en-US"/>
+        </w:rPr>
+      </w:pPr>
+      <w:r>
+        <w:rPr>
+          <w:rFonts w:ascii="Times New Roman" w:hAnsi="Times New Roman" w:cs="Times New Roman"/>
+          <w:sz w:val="24"/>
+          <w:lang w:val="en-US"/>
+        </w:rPr>
+        <w:t>The device of common use must be connected to a permanent power supply.</w:t>
+      </w:r>
+      <w:r>
+        <w:rPr>
+          <w:rFonts w:ascii="Times New Roman" w:hAnsi="Times New Roman" w:cs="Times New Roman"/>
+          <w:sz w:val="24"/>
+          <w:lang w:val="en-US"/>
+        </w:rPr>
+        <w:t xml:space="preserve"> Device of common use must have the touch screen to provide a communication interface, also it must have facilities to print tickets.</w:t>
+      </w:r>
+      <w:r>
+        <w:rPr>
+          <w:rFonts w:ascii="Times New Roman" w:hAnsi="Times New Roman" w:cs="Times New Roman"/>
+          <w:sz w:val="24"/>
+          <w:lang w:val="en-US"/>
+        </w:rPr>
+        <w:t xml:space="preserve"> </w:t>
+      </w:r>
+    </w:p>
+    <w:p>
+      <w:pPr>
+        <w:spacing w:after="0" w:line="360" w:lineRule="auto"/>
+        <w:jc w:val="both"/>
+        <w:rPr>
+          <w:rFonts w:ascii="Times New Roman" w:hAnsi="Times New Roman" w:cs="Times New Roman"/>
+          <w:sz w:val="24"/>
+          <w:lang w:val="en-US"/>
+        </w:rPr>
+      </w:pPr>
       <w:r>
         <w:rPr>
           <w:rFonts w:ascii="Times New Roman" w:hAnsi="Times New Roman" w:cs="Times New Roman"/>
@@ -572,7 +598,7 @@
 </file>
 
 <file path=word/styles.xml><?xml version="1.0" encoding="utf-8"?>
-<w:styles xmlns:mc="http://schemas.openxmlformats.org/markup-compatibility/2006" xmlns:r="http://schemas.openxmlformats.org/officeDocument/2006/relationships" xmlns:w="http://schemas.openxmlformats.org/wordprocessingml/2006/main" xmlns:w14="http://schemas.microsoft.com/office/word/2010/wordml" xmlns:w15="http://schemas.microsoft.com/office/word/2012/wordml" xmlns:w16se="http://schemas.microsoft.com/office/word/2015/wordml/symex" mc:Ignorable="w14 w15 w16se">
+<w:styles xmlns:mc="http://schemas.openxmlformats.org/markup-compatibility/2006" xmlns:r="http://schemas.openxmlformats.org/officeDocument/2006/relationships" xmlns:w="http://schemas.openxmlformats.org/wordprocessingml/2006/main" xmlns:w14="http://schemas.microsoft.com/office/word/2010/wordml" xmlns:w15="http://schemas.microsoft.com/office/word/2012/wordml" mc:Ignorable="w14 w15">
   <w:docDefaults>
     <w:rPrDefault>
       <w:rPr>

</xml_diff>